<commit_message>
Update NiHao_ObstacleOmen2.0_Game Design Document.docx
</commit_message>
<xml_diff>
--- a/NiHao_ObstacleOmen2.0_Game Design Document.docx
+++ b/NiHao_ObstacleOmen2.0_Game Design Document.docx
@@ -256,7 +256,21 @@
         <w:rPr>
           <w:color w:val="000000" w:themeColor="text1"/>
         </w:rPr>
-        <w:t>This a obstacle course game which test the player agility</w:t>
+        <w:t xml:space="preserve">This </w:t>
+      </w:r>
+      <w:proofErr w:type="gramStart"/>
+      <w:r>
+        <w:rPr>
+          <w:color w:val="000000" w:themeColor="text1"/>
+        </w:rPr>
+        <w:t>a</w:t>
+      </w:r>
+      <w:proofErr w:type="gramEnd"/>
+      <w:r>
+        <w:rPr>
+          <w:color w:val="000000" w:themeColor="text1"/>
+        </w:rPr>
+        <w:t xml:space="preserve"> obstacle course game which test the player agility</w:t>
       </w:r>
     </w:p>
     <w:p>
@@ -337,15 +351,7 @@
         <w:rPr>
           <w:color w:val="000000" w:themeColor="text1"/>
         </w:rPr>
-        <w:t>Multi-</w:t>
-      </w:r>
-      <w:bookmarkStart w:id="0" w:name="_GoBack"/>
-      <w:bookmarkEnd w:id="0"/>
-      <w:r>
-        <w:rPr>
-          <w:color w:val="000000" w:themeColor="text1"/>
-        </w:rPr>
-        <w:t>stage 3D, First person platform</w:t>
+        <w:t>Multi-stage 3D, First person platform</w:t>
       </w:r>
     </w:p>
     <w:p>
@@ -1202,7 +1208,21 @@
                               <w:rPr>
                                 <w:b/>
                               </w:rPr>
-                              <w:t>NPC (Non Playable Characters)</w:t>
+                              <w:t>NPC (</w:t>
+                            </w:r>
+                            <w:proofErr w:type="gramStart"/>
+                            <w:r>
+                              <w:rPr>
+                                <w:b/>
+                              </w:rPr>
+                              <w:t>Non Playable</w:t>
+                            </w:r>
+                            <w:proofErr w:type="gramEnd"/>
+                            <w:r>
+                              <w:rPr>
+                                <w:b/>
+                              </w:rPr>
+                              <w:t xml:space="preserve"> Characters)</w:t>
                             </w:r>
                           </w:p>
                         </w:txbxContent>
@@ -1416,12 +1436,14 @@
                 <w:b/>
               </w:rPr>
             </w:pPr>
+            <w:proofErr w:type="gramStart"/>
             <w:r>
               <w:rPr>
                 <w:b/>
               </w:rPr>
               <w:t>N.O</w:t>
             </w:r>
+            <w:proofErr w:type="gramEnd"/>
           </w:p>
         </w:tc>
         <w:tc>
@@ -1535,69 +1557,12 @@
           <w:p>
             <w:pPr>
               <w:jc w:val="center"/>
-            </w:pPr>
-            <w:r>
-              <w:t xml:space="preserve">Jeanne </w:t>
-            </w:r>
-          </w:p>
-          <w:p>
-            <w:pPr>
-              <w:jc w:val="center"/>
               <w:rPr>
                 <w:b/>
                 <w:sz w:val="40"/>
                 <w:szCs w:val="40"/>
               </w:rPr>
             </w:pPr>
-            <w:r>
-              <w:rPr>
-                <w:b/>
-                <w:noProof/>
-                <w:sz w:val="40"/>
-                <w:szCs w:val="40"/>
-              </w:rPr>
-              <w:drawing>
-                <wp:inline distT="0" distB="0" distL="0" distR="0" wp14:anchorId="074340A8" wp14:editId="4907B3C3">
-                  <wp:extent cx="1386627" cy="1399540"/>
-                  <wp:effectExtent l="0" t="0" r="4445" b="0"/>
-                  <wp:docPr id="6" name="Picture 6"/>
-                  <wp:cNvGraphicFramePr>
-                    <a:graphicFrameLocks xmlns:a="http://schemas.openxmlformats.org/drawingml/2006/main" noChangeAspect="1"/>
-                  </wp:cNvGraphicFramePr>
-                  <a:graphic xmlns:a="http://schemas.openxmlformats.org/drawingml/2006/main">
-                    <a:graphicData uri="http://schemas.openxmlformats.org/drawingml/2006/picture">
-                      <pic:pic xmlns:pic="http://schemas.openxmlformats.org/drawingml/2006/picture">
-                        <pic:nvPicPr>
-                          <pic:cNvPr id="6" name="fresh start.PNG"/>
-                          <pic:cNvPicPr/>
-                        </pic:nvPicPr>
-                        <pic:blipFill>
-                          <a:blip r:embed="rId11" cstate="print">
-                            <a:extLst>
-                              <a:ext uri="{28A0092B-C50C-407E-A947-70E740481C1C}">
-                                <a14:useLocalDpi xmlns:a14="http://schemas.microsoft.com/office/drawing/2010/main" val="0"/>
-                              </a:ext>
-                            </a:extLst>
-                          </a:blip>
-                          <a:stretch>
-                            <a:fillRect/>
-                          </a:stretch>
-                        </pic:blipFill>
-                        <pic:spPr>
-                          <a:xfrm>
-                            <a:off x="0" y="0"/>
-                            <a:ext cx="1410858" cy="1423997"/>
-                          </a:xfrm>
-                          <a:prstGeom prst="rect">
-                            <a:avLst/>
-                          </a:prstGeom>
-                        </pic:spPr>
-                      </pic:pic>
-                    </a:graphicData>
-                  </a:graphic>
-                </wp:inline>
-              </w:drawing>
-            </w:r>
           </w:p>
         </w:tc>
         <w:tc>
@@ -1608,16 +1573,6 @@
             <w:pPr>
               <w:jc w:val="center"/>
             </w:pPr>
-            <w:r>
-              <w:rPr>
-                <w:rFonts w:ascii="Arial" w:hAnsi="Arial" w:cs="Arial"/>
-                <w:color w:val="202122"/>
-                <w:sz w:val="21"/>
-                <w:szCs w:val="21"/>
-                <w:shd w:val="clear" w:color="auto" w:fill="FFFFFF"/>
-              </w:rPr>
-              <w:t>archaeologist</w:t>
-            </w:r>
           </w:p>
         </w:tc>
         <w:tc>
@@ -1628,79 +1583,6 @@
             <w:pPr>
               <w:jc w:val="center"/>
             </w:pPr>
-            <w:r>
-              <w:t xml:space="preserve">Jeanne is a famous </w:t>
-            </w:r>
-            <w:r>
-              <w:rPr>
-                <w:rFonts w:ascii="Arial" w:hAnsi="Arial" w:cs="Arial"/>
-                <w:color w:val="202122"/>
-                <w:sz w:val="21"/>
-                <w:szCs w:val="21"/>
-                <w:shd w:val="clear" w:color="auto" w:fill="FFFFFF"/>
-              </w:rPr>
-              <w:t>archaeologist</w:t>
-            </w:r>
-            <w:r>
-              <w:rPr>
-                <w:rFonts w:ascii="Arial" w:hAnsi="Arial" w:cs="Arial"/>
-                <w:color w:val="202122"/>
-                <w:sz w:val="21"/>
-                <w:szCs w:val="21"/>
-                <w:shd w:val="clear" w:color="auto" w:fill="FFFFFF"/>
-              </w:rPr>
-              <w:t xml:space="preserve">, before she became </w:t>
-            </w:r>
-            <w:r>
-              <w:rPr>
-                <w:rFonts w:ascii="Arial" w:hAnsi="Arial" w:cs="Arial"/>
-                <w:color w:val="202122"/>
-                <w:sz w:val="21"/>
-                <w:szCs w:val="21"/>
-                <w:shd w:val="clear" w:color="auto" w:fill="FFFFFF"/>
-              </w:rPr>
-              <w:t>archaeologist,</w:t>
-            </w:r>
-            <w:r>
-              <w:rPr>
-                <w:rFonts w:ascii="Arial" w:hAnsi="Arial" w:cs="Arial"/>
-                <w:color w:val="202122"/>
-                <w:sz w:val="21"/>
-                <w:szCs w:val="21"/>
-                <w:shd w:val="clear" w:color="auto" w:fill="FFFFFF"/>
-              </w:rPr>
-              <w:t xml:space="preserve"> she serves in US Marine Corp. and she is </w:t>
-            </w:r>
-            <w:r>
-              <w:rPr>
-                <w:rFonts w:ascii="Arial" w:hAnsi="Arial" w:cs="Arial"/>
-                <w:color w:val="202122"/>
-                <w:sz w:val="21"/>
-                <w:szCs w:val="21"/>
-                <w:shd w:val="clear" w:color="auto" w:fill="FFFFFF"/>
-              </w:rPr>
-              <w:t>specialized</w:t>
-            </w:r>
-            <w:r>
-              <w:rPr>
-                <w:rFonts w:ascii="Arial" w:hAnsi="Arial" w:cs="Arial"/>
-                <w:color w:val="202122"/>
-                <w:sz w:val="21"/>
-                <w:szCs w:val="21"/>
-                <w:shd w:val="clear" w:color="auto" w:fill="FFFFFF"/>
-              </w:rPr>
-              <w:t xml:space="preserve"> with many different weapon and been through lots of mission and operation but after her dad death she left US Marine and pursue her dad legacy so with the money she earn from her past job she went it university to study </w:t>
-            </w:r>
-            <w:r>
-              <w:rPr>
-                <w:rFonts w:ascii="Arial" w:hAnsi="Arial" w:cs="Arial"/>
-                <w:color w:val="202124"/>
-                <w:sz w:val="21"/>
-                <w:szCs w:val="21"/>
-                <w:shd w:val="clear" w:color="auto" w:fill="FFFFFF"/>
-              </w:rPr>
-              <w:t>archaeology</w:t>
-            </w:r>
             <w:r>
               <w:rPr>
                 <w:rFonts w:ascii="Arial" w:hAnsi="Arial" w:cs="Arial"/>
@@ -2407,6 +2289,7 @@
           <w:szCs w:val="40"/>
           <w:lang w:eastAsia="en-GB"/>
         </w:rPr>
+        <w:lastRenderedPageBreak/>
         <mc:AlternateContent>
           <mc:Choice Requires="wps">
             <w:drawing>
@@ -2697,12 +2580,14 @@
                 <w:b/>
               </w:rPr>
             </w:pPr>
+            <w:proofErr w:type="gramStart"/>
             <w:r>
               <w:rPr>
                 <w:b/>
               </w:rPr>
               <w:t>N.O</w:t>
             </w:r>
+            <w:proofErr w:type="gramEnd"/>
           </w:p>
         </w:tc>
         <w:tc>
@@ -2817,86 +2702,16 @@
             <w:pPr>
               <w:jc w:val="center"/>
             </w:pPr>
-            <w:r>
-              <w:t>The Lost City</w:t>
-            </w:r>
-            <w:r>
-              <w:t xml:space="preserve"> </w:t>
-            </w:r>
-            <w:r>
-              <w:t>(Atlantis)</w:t>
-            </w:r>
           </w:p>
           <w:p>
             <w:pPr>
               <w:jc w:val="center"/>
-            </w:pPr>
-          </w:p>
-          <w:p>
-            <w:pPr>
-              <w:jc w:val="center"/>
               <w:rPr>
                 <w:b/>
                 <w:sz w:val="40"/>
                 <w:szCs w:val="40"/>
               </w:rPr>
             </w:pPr>
-            <w:r>
-              <w:rPr>
-                <w:b/>
-                <w:noProof/>
-                <w:sz w:val="40"/>
-                <w:szCs w:val="40"/>
-              </w:rPr>
-              <w:drawing>
-                <wp:inline distT="0" distB="0" distL="0" distR="0" wp14:anchorId="0429493D" wp14:editId="77C12ADF">
-                  <wp:extent cx="2353945" cy="1425683"/>
-                  <wp:effectExtent l="0" t="0" r="8255" b="3175"/>
-                  <wp:docPr id="9" name="Picture 9"/>
-                  <wp:cNvGraphicFramePr>
-                    <a:graphicFrameLocks xmlns:a="http://schemas.openxmlformats.org/drawingml/2006/main" noChangeAspect="1"/>
-                  </wp:cNvGraphicFramePr>
-                  <a:graphic xmlns:a="http://schemas.openxmlformats.org/drawingml/2006/main">
-                    <a:graphicData uri="http://schemas.openxmlformats.org/drawingml/2006/picture">
-                      <pic:pic xmlns:pic="http://schemas.openxmlformats.org/drawingml/2006/picture">
-                        <pic:nvPicPr>
-                          <pic:cNvPr id="0" name="Picture 2"/>
-                          <pic:cNvPicPr>
-                            <a:picLocks noChangeAspect="1" noChangeArrowheads="1"/>
-                          </pic:cNvPicPr>
-                        </pic:nvPicPr>
-                        <pic:blipFill>
-                          <a:blip r:embed="rId12" cstate="print">
-                            <a:extLst>
-                              <a:ext uri="{28A0092B-C50C-407E-A947-70E740481C1C}">
-                                <a14:useLocalDpi xmlns:a14="http://schemas.microsoft.com/office/drawing/2010/main" val="0"/>
-                              </a:ext>
-                            </a:extLst>
-                          </a:blip>
-                          <a:srcRect/>
-                          <a:stretch>
-                            <a:fillRect/>
-                          </a:stretch>
-                        </pic:blipFill>
-                        <pic:spPr bwMode="auto">
-                          <a:xfrm>
-                            <a:off x="0" y="0"/>
-                            <a:ext cx="2384524" cy="1444203"/>
-                          </a:xfrm>
-                          <a:prstGeom prst="rect">
-                            <a:avLst/>
-                          </a:prstGeom>
-                          <a:noFill/>
-                          <a:ln>
-                            <a:noFill/>
-                          </a:ln>
-                        </pic:spPr>
-                      </pic:pic>
-                    </a:graphicData>
-                  </a:graphic>
-                </wp:inline>
-              </w:drawing>
-            </w:r>
           </w:p>
         </w:tc>
         <w:tc>
@@ -2907,15 +2722,6 @@
             <w:pPr>
               <w:jc w:val="center"/>
             </w:pPr>
-            <w:r>
-              <w:t xml:space="preserve">There will be </w:t>
-            </w:r>
-            <w:r>
-              <w:t>2</w:t>
-            </w:r>
-            <w:r>
-              <w:t xml:space="preserve"> level </w:t>
-            </w:r>
           </w:p>
         </w:tc>
         <w:tc>
@@ -2926,9 +2732,6 @@
             <w:pPr>
               <w:jc w:val="center"/>
             </w:pPr>
-            <w:r>
-              <w:t xml:space="preserve">According to the Greek mythology, Atlantis is one of most powerful naval country but the king hungry for more power so the Research and Development team conduct research test on a small piece of Poseidon trident, during their research there was a sudden large earthquake that sunken the Atlantis and till this day people still believe that Poseidon is the one who cause the earthquake to stop the king for harnessing for more power.  </w:t>
-            </w:r>
           </w:p>
         </w:tc>
         <w:tc>
@@ -3031,7 +2834,6 @@
         <w:rPr>
           <w:color w:val="000000" w:themeColor="text1"/>
         </w:rPr>
-        <w:lastRenderedPageBreak/>
         <w:t>For the Main Menu we are going to implant basic menu like Story selection, option and credit.</w:t>
       </w:r>
     </w:p>
@@ -3069,74 +2871,6 @@
           <w:color w:val="000000" w:themeColor="text1"/>
         </w:rPr>
       </w:pPr>
-      <w:r>
-        <w:rPr>
-          <w:noProof/>
-          <w:color w:val="000000" w:themeColor="text1"/>
-        </w:rPr>
-        <w:drawing>
-          <wp:anchor distT="0" distB="0" distL="114300" distR="114300" simplePos="0" relativeHeight="251660300" behindDoc="0" locked="0" layoutInCell="1" allowOverlap="1" wp14:anchorId="2F32AC4E" wp14:editId="4E9A8905">
-            <wp:simplePos x="0" y="0"/>
-            <wp:positionH relativeFrom="column">
-              <wp:posOffset>-371475</wp:posOffset>
-            </wp:positionH>
-            <wp:positionV relativeFrom="paragraph">
-              <wp:posOffset>193040</wp:posOffset>
-            </wp:positionV>
-            <wp:extent cx="4199467" cy="2362200"/>
-            <wp:effectExtent l="0" t="0" r="0" b="0"/>
-            <wp:wrapSquare wrapText="bothSides"/>
-            <wp:docPr id="24" name="Picture 24"/>
-            <wp:cNvGraphicFramePr>
-              <a:graphicFrameLocks xmlns:a="http://schemas.openxmlformats.org/drawingml/2006/main" noChangeAspect="1"/>
-            </wp:cNvGraphicFramePr>
-            <a:graphic xmlns:a="http://schemas.openxmlformats.org/drawingml/2006/main">
-              <a:graphicData uri="http://schemas.openxmlformats.org/drawingml/2006/picture">
-                <pic:pic xmlns:pic="http://schemas.openxmlformats.org/drawingml/2006/picture">
-                  <pic:nvPicPr>
-                    <pic:cNvPr id="0" name="Picture 4"/>
-                    <pic:cNvPicPr>
-                      <a:picLocks noChangeAspect="1" noChangeArrowheads="1"/>
-                    </pic:cNvPicPr>
-                  </pic:nvPicPr>
-                  <pic:blipFill>
-                    <a:blip r:embed="rId13">
-                      <a:extLst>
-                        <a:ext uri="{28A0092B-C50C-407E-A947-70E740481C1C}">
-                          <a14:useLocalDpi xmlns:a14="http://schemas.microsoft.com/office/drawing/2010/main" val="0"/>
-                        </a:ext>
-                      </a:extLst>
-                    </a:blip>
-                    <a:srcRect/>
-                    <a:stretch>
-                      <a:fillRect/>
-                    </a:stretch>
-                  </pic:blipFill>
-                  <pic:spPr bwMode="auto">
-                    <a:xfrm>
-                      <a:off x="0" y="0"/>
-                      <a:ext cx="4199467" cy="2362200"/>
-                    </a:xfrm>
-                    <a:prstGeom prst="rect">
-                      <a:avLst/>
-                    </a:prstGeom>
-                    <a:noFill/>
-                    <a:ln>
-                      <a:noFill/>
-                    </a:ln>
-                  </pic:spPr>
-                </pic:pic>
-              </a:graphicData>
-            </a:graphic>
-            <wp14:sizeRelH relativeFrom="page">
-              <wp14:pctWidth>0</wp14:pctWidth>
-            </wp14:sizeRelH>
-            <wp14:sizeRelV relativeFrom="page">
-              <wp14:pctHeight>0</wp14:pctHeight>
-            </wp14:sizeRelV>
-          </wp:anchor>
-        </w:drawing>
-      </w:r>
     </w:p>
     <w:p>
       <w:pPr>
@@ -3244,75 +2978,6 @@
           <w:szCs w:val="40"/>
         </w:rPr>
       </w:pPr>
-      <w:r>
-        <w:rPr>
-          <w:rFonts w:ascii="Helvetica" w:hAnsi="Helvetica" w:cs="Helvetica"/>
-          <w:noProof/>
-          <w:lang w:eastAsia="en-GB"/>
-        </w:rPr>
-        <w:drawing>
-          <wp:anchor distT="0" distB="0" distL="114300" distR="114300" simplePos="0" relativeHeight="251659276" behindDoc="0" locked="0" layoutInCell="1" allowOverlap="1" wp14:anchorId="6B1D173D" wp14:editId="08A111DE">
-            <wp:simplePos x="0" y="0"/>
-            <wp:positionH relativeFrom="column">
-              <wp:posOffset>-257175</wp:posOffset>
-            </wp:positionH>
-            <wp:positionV relativeFrom="paragraph">
-              <wp:posOffset>167640</wp:posOffset>
-            </wp:positionV>
-            <wp:extent cx="2857500" cy="1600200"/>
-            <wp:effectExtent l="0" t="0" r="0" b="0"/>
-            <wp:wrapSquare wrapText="bothSides"/>
-            <wp:docPr id="18" name="Picture 18"/>
-            <wp:cNvGraphicFramePr>
-              <a:graphicFrameLocks xmlns:a="http://schemas.openxmlformats.org/drawingml/2006/main" noChangeAspect="1"/>
-            </wp:cNvGraphicFramePr>
-            <a:graphic xmlns:a="http://schemas.openxmlformats.org/drawingml/2006/main">
-              <a:graphicData uri="http://schemas.openxmlformats.org/drawingml/2006/picture">
-                <pic:pic xmlns:pic="http://schemas.openxmlformats.org/drawingml/2006/picture">
-                  <pic:nvPicPr>
-                    <pic:cNvPr id="0" name="Picture 3"/>
-                    <pic:cNvPicPr>
-                      <a:picLocks noChangeAspect="1" noChangeArrowheads="1"/>
-                    </pic:cNvPicPr>
-                  </pic:nvPicPr>
-                  <pic:blipFill>
-                    <a:blip r:embed="rId14">
-                      <a:extLst>
-                        <a:ext uri="{28A0092B-C50C-407E-A947-70E740481C1C}">
-                          <a14:useLocalDpi xmlns:a14="http://schemas.microsoft.com/office/drawing/2010/main" val="0"/>
-                        </a:ext>
-                      </a:extLst>
-                    </a:blip>
-                    <a:srcRect/>
-                    <a:stretch>
-                      <a:fillRect/>
-                    </a:stretch>
-                  </pic:blipFill>
-                  <pic:spPr bwMode="auto">
-                    <a:xfrm>
-                      <a:off x="0" y="0"/>
-                      <a:ext cx="2857500" cy="1600200"/>
-                    </a:xfrm>
-                    <a:prstGeom prst="rect">
-                      <a:avLst/>
-                    </a:prstGeom>
-                    <a:noFill/>
-                    <a:ln>
-                      <a:noFill/>
-                    </a:ln>
-                  </pic:spPr>
-                </pic:pic>
-              </a:graphicData>
-            </a:graphic>
-            <wp14:sizeRelH relativeFrom="page">
-              <wp14:pctWidth>0</wp14:pctWidth>
-            </wp14:sizeRelH>
-            <wp14:sizeRelV relativeFrom="page">
-              <wp14:pctHeight>0</wp14:pctHeight>
-            </wp14:sizeRelV>
-          </wp:anchor>
-        </w:drawing>
-      </w:r>
     </w:p>
     <w:p>
       <w:pPr>
@@ -3481,12 +3146,14 @@
                 <w:b/>
               </w:rPr>
             </w:pPr>
+            <w:proofErr w:type="gramStart"/>
             <w:r>
               <w:rPr>
                 <w:b/>
               </w:rPr>
               <w:t>N.O</w:t>
             </w:r>
+            <w:proofErr w:type="gramEnd"/>
           </w:p>
         </w:tc>
         <w:tc>
@@ -3624,13 +3291,6 @@
             <w:pPr>
               <w:jc w:val="center"/>
             </w:pPr>
-            <w:r>
-              <w:t xml:space="preserve">This level is where Jeanne found out that the lost city not welcoming but she doesn’t want to leave empty handed so decided to fight through a horde of fishmen and explore </w:t>
-            </w:r>
-            <w:r>
-              <w:lastRenderedPageBreak/>
-              <w:t xml:space="preserve">the main capitol of the lost city and in hope of finding any ancient relic or any miss history that was untold to the world </w:t>
-            </w:r>
           </w:p>
         </w:tc>
         <w:tc>
@@ -3645,28 +3305,6 @@
                 <w:numId w:val="2"/>
               </w:numPr>
               <w:jc w:val="center"/>
-            </w:pPr>
-            <w:r>
-              <w:lastRenderedPageBreak/>
-              <w:t>Clear out all the enemy’s</w:t>
-            </w:r>
-          </w:p>
-          <w:p>
-            <w:pPr>
-              <w:pStyle w:val="ListParagraph"/>
-              <w:numPr>
-                <w:ilvl w:val="0"/>
-                <w:numId w:val="2"/>
-              </w:numPr>
-              <w:jc w:val="center"/>
-            </w:pPr>
-            <w:r>
-              <w:t>Find a way deep into the castle</w:t>
-            </w:r>
-          </w:p>
-          <w:p>
-            <w:pPr>
-              <w:ind w:left="360"/>
             </w:pPr>
           </w:p>
         </w:tc>
@@ -3683,22 +3321,6 @@
               </w:numPr>
               <w:jc w:val="center"/>
             </w:pPr>
-            <w:r>
-              <w:t>Enemy</w:t>
-            </w:r>
-          </w:p>
-          <w:p>
-            <w:pPr>
-              <w:pStyle w:val="ListParagraph"/>
-              <w:numPr>
-                <w:ilvl w:val="0"/>
-                <w:numId w:val="3"/>
-              </w:numPr>
-              <w:jc w:val="center"/>
-            </w:pPr>
-            <w:r>
-              <w:t>Limited air</w:t>
-            </w:r>
           </w:p>
         </w:tc>
       </w:tr>
@@ -3811,7 +3433,21 @@
         <w:rPr>
           <w:color w:val="000000" w:themeColor="text1"/>
         </w:rPr>
-        <w:t xml:space="preserve">Discuss how many background sound will be in the game (3-5) and how it will be used in the game </w:t>
+        <w:t xml:space="preserve">Discuss how many background </w:t>
+      </w:r>
+      <w:proofErr w:type="gramStart"/>
+      <w:r>
+        <w:rPr>
+          <w:color w:val="000000" w:themeColor="text1"/>
+        </w:rPr>
+        <w:t>sound</w:t>
+      </w:r>
+      <w:proofErr w:type="gramEnd"/>
+      <w:r>
+        <w:rPr>
+          <w:color w:val="000000" w:themeColor="text1"/>
+        </w:rPr>
+        <w:t xml:space="preserve"> will be in the game (3-5) and how it will be used in the game </w:t>
       </w:r>
     </w:p>
     <w:p>
@@ -4116,7 +3752,6 @@
         <w:rPr>
           <w:color w:val="000000" w:themeColor="text1"/>
         </w:rPr>
-        <w:lastRenderedPageBreak/>
         <w:t>Player must kill enemy’s in each level of the region and find ways to procced to the next level of the stage, each stage player can find different guns that can help them throughout the whole game.</w:t>
       </w:r>
     </w:p>
@@ -4211,7 +3846,35 @@
         <w:rPr>
           <w:color w:val="000000" w:themeColor="text1"/>
         </w:rPr>
-        <w:t>Discuss the game mechanics to be used for the game. This includes the attack moves, defend moves, combo moves etc of the hero and enemy characters. Also include the triggers such as pick up items (speed pick up, health pick up, weapon pick up) etc. Map out the game controls to the key board and mouse image seen below</w:t>
+        <w:t xml:space="preserve">Discuss the game mechanics to be used for the game. This includes the attack moves, defend moves, combo moves etc of the hero and enemy characters. Also include the triggers such as pick up items (speed pick up, health </w:t>
+      </w:r>
+      <w:proofErr w:type="gramStart"/>
+      <w:r>
+        <w:rPr>
+          <w:color w:val="000000" w:themeColor="text1"/>
+        </w:rPr>
+        <w:t>pick</w:t>
+      </w:r>
+      <w:proofErr w:type="gramEnd"/>
+      <w:r>
+        <w:rPr>
+          <w:color w:val="000000" w:themeColor="text1"/>
+        </w:rPr>
+        <w:t xml:space="preserve"> up, weapon pick up) etc. Map out the game controls to the </w:t>
+      </w:r>
+      <w:proofErr w:type="gramStart"/>
+      <w:r>
+        <w:rPr>
+          <w:color w:val="000000" w:themeColor="text1"/>
+        </w:rPr>
+        <w:t>key board</w:t>
+      </w:r>
+      <w:proofErr w:type="gramEnd"/>
+      <w:r>
+        <w:rPr>
+          <w:color w:val="000000" w:themeColor="text1"/>
+        </w:rPr>
+        <w:t xml:space="preserve"> and mouse image seen below</w:t>
       </w:r>
       <w:r>
         <w:rPr>
@@ -4433,6 +4096,7 @@
         <w:rPr>
           <w:color w:val="000000" w:themeColor="text1"/>
         </w:rPr>
+        <w:lastRenderedPageBreak/>
         <w:t>F: Pick up item</w:t>
       </w:r>
     </w:p>
@@ -4695,7 +4359,7 @@
           <w:u w:val="single"/>
         </w:rPr>
       </w:pPr>
-      <w:hyperlink r:id="rId15" w:history="1">
+      <w:hyperlink r:id="rId11" w:history="1">
         <w:r>
           <w:rPr>
             <w:rStyle w:val="Hyperlink"/>
@@ -4711,7 +4375,7 @@
           <w:u w:val="single"/>
         </w:rPr>
       </w:pPr>
-      <w:hyperlink r:id="rId16" w:history="1">
+      <w:hyperlink r:id="rId12" w:history="1">
         <w:r>
           <w:rPr>
             <w:rStyle w:val="Hyperlink"/>
@@ -5377,200 +5041,16 @@
     <w:p>
       <w:pPr>
         <w:rPr>
-          <w:color w:val="000000" w:themeColor="text1"/>
-        </w:rPr>
-      </w:pPr>
-      <w:r>
-        <w:rPr>
-          <w:color w:val="000000" w:themeColor="text1"/>
-        </w:rPr>
-        <w:lastRenderedPageBreak/>
+          <w:bCs/>
+          <w:color w:val="000000" w:themeColor="text1"/>
+        </w:rPr>
+      </w:pPr>
+      <w:r>
+        <w:rPr>
+          <w:color w:val="000000" w:themeColor="text1"/>
+        </w:rPr>
         <w:t xml:space="preserve">Player Model: </w:t>
       </w:r>
-      <w:hyperlink r:id="rId17" w:history="1">
-        <w:r>
-          <w:rPr>
-            <w:rStyle w:val="Hyperlink"/>
-          </w:rPr>
-          <w:t>https://sketchfab.com/3d-models/woman-pose-8a8ebf6aeb704cc7964d56b0c6e90f50</w:t>
-        </w:r>
-      </w:hyperlink>
-    </w:p>
-    <w:p>
-      <w:pPr>
-        <w:rPr>
-          <w:color w:val="000000" w:themeColor="text1"/>
-        </w:rPr>
-      </w:pPr>
-    </w:p>
-    <w:p>
-      <w:pPr>
-        <w:rPr>
-          <w:color w:val="000000" w:themeColor="text1"/>
-        </w:rPr>
-      </w:pPr>
-      <w:r>
-        <w:rPr>
-          <w:color w:val="000000" w:themeColor="text1"/>
-        </w:rPr>
-        <w:t xml:space="preserve">Region Picture: </w:t>
-      </w:r>
-      <w:hyperlink r:id="rId18" w:history="1">
-        <w:r>
-          <w:rPr>
-            <w:rStyle w:val="Hyperlink"/>
-          </w:rPr>
-          <w:t>https://www.ancient-origins.net/myths-legends/russian-atlantis-tomb-raider-s-invisible-city-kitezh-was-real-place-006122</w:t>
-        </w:r>
-      </w:hyperlink>
-    </w:p>
-    <w:p>
-      <w:pPr>
-        <w:rPr>
-          <w:color w:val="000000" w:themeColor="text1"/>
-        </w:rPr>
-      </w:pPr>
-    </w:p>
-    <w:p>
-      <w:pPr>
-        <w:rPr>
-          <w:color w:val="000000" w:themeColor="text1"/>
-        </w:rPr>
-      </w:pPr>
-      <w:r>
-        <w:rPr>
-          <w:color w:val="000000" w:themeColor="text1"/>
-        </w:rPr>
-        <w:t>UI Picture reference:</w:t>
-      </w:r>
-    </w:p>
-    <w:p>
-      <w:pPr>
-        <w:rPr>
-          <w:color w:val="000000" w:themeColor="text1"/>
-        </w:rPr>
-      </w:pPr>
-    </w:p>
-    <w:p>
-      <w:pPr>
-        <w:rPr>
-          <w:color w:val="000000" w:themeColor="text1"/>
-        </w:rPr>
-      </w:pPr>
-      <w:r>
-        <w:rPr>
-          <w:color w:val="000000" w:themeColor="text1"/>
-        </w:rPr>
-        <w:t>Fate/Ex</w:t>
-      </w:r>
-      <w:r>
-        <w:rPr>
-          <w:color w:val="000000" w:themeColor="text1"/>
-        </w:rPr>
-        <w:t>tella link</w:t>
-      </w:r>
-      <w:r>
-        <w:rPr>
-          <w:color w:val="000000" w:themeColor="text1"/>
-        </w:rPr>
-        <w:t xml:space="preserve"> (Anime, Action, Hack and Slash)</w:t>
-      </w:r>
-    </w:p>
-    <w:p>
-      <w:pPr>
-        <w:rPr>
-          <w:b/>
-          <w:color w:val="7030A0"/>
-          <w:sz w:val="40"/>
-          <w:szCs w:val="40"/>
-        </w:rPr>
-      </w:pPr>
-      <w:r>
-        <w:rPr>
-          <w:noProof/>
-          <w:color w:val="000000" w:themeColor="text1"/>
-        </w:rPr>
-        <w:drawing>
-          <wp:anchor distT="0" distB="0" distL="114300" distR="114300" simplePos="0" relativeHeight="251662348" behindDoc="0" locked="0" layoutInCell="1" allowOverlap="1" wp14:anchorId="6C6D6992" wp14:editId="443A3805">
-            <wp:simplePos x="0" y="0"/>
-            <wp:positionH relativeFrom="column">
-              <wp:posOffset>-85725</wp:posOffset>
-            </wp:positionH>
-            <wp:positionV relativeFrom="paragraph">
-              <wp:posOffset>154940</wp:posOffset>
-            </wp:positionV>
-            <wp:extent cx="2743200" cy="1543050"/>
-            <wp:effectExtent l="0" t="0" r="0" b="0"/>
-            <wp:wrapSquare wrapText="bothSides"/>
-            <wp:docPr id="26" name="Picture 26"/>
-            <wp:cNvGraphicFramePr>
-              <a:graphicFrameLocks xmlns:a="http://schemas.openxmlformats.org/drawingml/2006/main" noChangeAspect="1"/>
-            </wp:cNvGraphicFramePr>
-            <a:graphic xmlns:a="http://schemas.openxmlformats.org/drawingml/2006/main">
-              <a:graphicData uri="http://schemas.openxmlformats.org/drawingml/2006/picture">
-                <pic:pic xmlns:pic="http://schemas.openxmlformats.org/drawingml/2006/picture">
-                  <pic:nvPicPr>
-                    <pic:cNvPr id="0" name="Picture 4"/>
-                    <pic:cNvPicPr>
-                      <a:picLocks noChangeAspect="1" noChangeArrowheads="1"/>
-                    </pic:cNvPicPr>
-                  </pic:nvPicPr>
-                  <pic:blipFill>
-                    <a:blip r:embed="rId13">
-                      <a:extLst>
-                        <a:ext uri="{28A0092B-C50C-407E-A947-70E740481C1C}">
-                          <a14:useLocalDpi xmlns:a14="http://schemas.microsoft.com/office/drawing/2010/main" val="0"/>
-                        </a:ext>
-                      </a:extLst>
-                    </a:blip>
-                    <a:srcRect/>
-                    <a:stretch>
-                      <a:fillRect/>
-                    </a:stretch>
-                  </pic:blipFill>
-                  <pic:spPr bwMode="auto">
-                    <a:xfrm>
-                      <a:off x="0" y="0"/>
-                      <a:ext cx="2743200" cy="1543050"/>
-                    </a:xfrm>
-                    <a:prstGeom prst="rect">
-                      <a:avLst/>
-                    </a:prstGeom>
-                    <a:noFill/>
-                    <a:ln>
-                      <a:noFill/>
-                    </a:ln>
-                  </pic:spPr>
-                </pic:pic>
-              </a:graphicData>
-            </a:graphic>
-            <wp14:sizeRelH relativeFrom="page">
-              <wp14:pctWidth>0</wp14:pctWidth>
-            </wp14:sizeRelH>
-            <wp14:sizeRelV relativeFrom="page">
-              <wp14:pctHeight>0</wp14:pctHeight>
-            </wp14:sizeRelV>
-          </wp:anchor>
-        </w:drawing>
-      </w:r>
-    </w:p>
-    <w:p>
-      <w:pPr>
-        <w:rPr>
-          <w:color w:val="000000" w:themeColor="text1"/>
-          <w:u w:val="single"/>
-        </w:rPr>
-      </w:pPr>
-    </w:p>
-    <w:p>
-      <w:pPr>
-        <w:rPr>
-          <w:b/>
-          <w:color w:val="7030A0"/>
-          <w:sz w:val="40"/>
-          <w:szCs w:val="40"/>
-        </w:rPr>
-      </w:pPr>
     </w:p>
     <w:p>
       <w:pPr>
@@ -5579,134 +5059,19 @@
           <w:color w:val="000000" w:themeColor="text1"/>
         </w:rPr>
       </w:pPr>
-    </w:p>
-    <w:p>
-      <w:pPr>
+      <w:bookmarkStart w:id="0" w:name="_GoBack"/>
+      <w:r>
         <w:rPr>
           <w:bCs/>
           <w:color w:val="000000" w:themeColor="text1"/>
         </w:rPr>
-      </w:pPr>
-    </w:p>
-    <w:p>
-      <w:pPr>
-        <w:rPr>
-          <w:bCs/>
-          <w:color w:val="000000" w:themeColor="text1"/>
-        </w:rPr>
-      </w:pPr>
-    </w:p>
-    <w:p>
-      <w:pPr>
-        <w:rPr>
-          <w:bCs/>
-          <w:color w:val="000000" w:themeColor="text1"/>
-        </w:rPr>
-      </w:pPr>
-    </w:p>
-    <w:p>
-      <w:pPr>
-        <w:rPr>
-          <w:bCs/>
-          <w:color w:val="000000" w:themeColor="text1"/>
-        </w:rPr>
-      </w:pPr>
-    </w:p>
-    <w:p>
-      <w:pPr>
-        <w:rPr>
-          <w:bCs/>
-          <w:color w:val="000000" w:themeColor="text1"/>
-        </w:rPr>
-      </w:pPr>
-    </w:p>
-    <w:p>
-      <w:pPr>
-        <w:rPr>
-          <w:bCs/>
-          <w:color w:val="000000" w:themeColor="text1"/>
-        </w:rPr>
-      </w:pPr>
-      <w:r>
-        <w:rPr>
-          <w:rFonts w:ascii="Helvetica" w:hAnsi="Helvetica" w:cs="Helvetica"/>
-          <w:noProof/>
-          <w:lang w:eastAsia="en-GB"/>
-        </w:rPr>
-        <w:drawing>
-          <wp:anchor distT="0" distB="0" distL="114300" distR="114300" simplePos="0" relativeHeight="251664396" behindDoc="0" locked="0" layoutInCell="1" allowOverlap="1" wp14:anchorId="118CAB40" wp14:editId="1F43B185">
-            <wp:simplePos x="0" y="0"/>
-            <wp:positionH relativeFrom="column">
-              <wp:posOffset>9525</wp:posOffset>
-            </wp:positionH>
-            <wp:positionV relativeFrom="paragraph">
-              <wp:posOffset>370840</wp:posOffset>
-            </wp:positionV>
-            <wp:extent cx="2857500" cy="1600200"/>
-            <wp:effectExtent l="0" t="0" r="0" b="0"/>
-            <wp:wrapSquare wrapText="bothSides"/>
-            <wp:docPr id="27" name="Picture 27"/>
-            <wp:cNvGraphicFramePr>
-              <a:graphicFrameLocks xmlns:a="http://schemas.openxmlformats.org/drawingml/2006/main" noChangeAspect="1"/>
-            </wp:cNvGraphicFramePr>
-            <a:graphic xmlns:a="http://schemas.openxmlformats.org/drawingml/2006/main">
-              <a:graphicData uri="http://schemas.openxmlformats.org/drawingml/2006/picture">
-                <pic:pic xmlns:pic="http://schemas.openxmlformats.org/drawingml/2006/picture">
-                  <pic:nvPicPr>
-                    <pic:cNvPr id="0" name="Picture 3"/>
-                    <pic:cNvPicPr>
-                      <a:picLocks noChangeAspect="1" noChangeArrowheads="1"/>
-                    </pic:cNvPicPr>
-                  </pic:nvPicPr>
-                  <pic:blipFill>
-                    <a:blip r:embed="rId14">
-                      <a:extLst>
-                        <a:ext uri="{28A0092B-C50C-407E-A947-70E740481C1C}">
-                          <a14:useLocalDpi xmlns:a14="http://schemas.microsoft.com/office/drawing/2010/main" val="0"/>
-                        </a:ext>
-                      </a:extLst>
-                    </a:blip>
-                    <a:srcRect/>
-                    <a:stretch>
-                      <a:fillRect/>
-                    </a:stretch>
-                  </pic:blipFill>
-                  <pic:spPr bwMode="auto">
-                    <a:xfrm>
-                      <a:off x="0" y="0"/>
-                      <a:ext cx="2857500" cy="1600200"/>
-                    </a:xfrm>
-                    <a:prstGeom prst="rect">
-                      <a:avLst/>
-                    </a:prstGeom>
-                    <a:noFill/>
-                    <a:ln>
-                      <a:noFill/>
-                    </a:ln>
-                  </pic:spPr>
-                </pic:pic>
-              </a:graphicData>
-            </a:graphic>
-            <wp14:sizeRelH relativeFrom="page">
-              <wp14:pctWidth>0</wp14:pctWidth>
-            </wp14:sizeRelH>
-            <wp14:sizeRelV relativeFrom="page">
-              <wp14:pctHeight>0</wp14:pctHeight>
-            </wp14:sizeRelV>
-          </wp:anchor>
-        </w:drawing>
-      </w:r>
-      <w:r>
-        <w:rPr>
-          <w:bCs/>
-          <w:color w:val="000000" w:themeColor="text1"/>
-        </w:rPr>
-        <w:t>One Piece Pirate Warriors 4 (Anime, Action, Hack and Slash)</w:t>
-      </w:r>
+        <w:t>and Slash)</w:t>
+      </w:r>
+      <w:bookmarkEnd w:id="0"/>
     </w:p>
     <w:sectPr>
-      <w:footerReference w:type="even" r:id="rId19"/>
-      <w:footerReference w:type="default" r:id="rId20"/>
+      <w:footerReference w:type="even" r:id="rId13"/>
+      <w:footerReference w:type="default" r:id="rId14"/>
       <w:pgSz w:w="11900" w:h="16840"/>
       <w:pgMar w:top="1440" w:right="1440" w:bottom="1440" w:left="1440" w:header="708" w:footer="708" w:gutter="0"/>
       <w:cols w:space="708"/>
@@ -7360,7 +6725,7 @@
 </file>
 
 <file path=customXml/itemProps4.xml><?xml version="1.0" encoding="utf-8"?>
-<ds:datastoreItem xmlns:ds="http://schemas.openxmlformats.org/officeDocument/2006/customXml" ds:itemID="{832F14A4-AB53-45CE-8671-BF8E08A963A0}">
+<ds:datastoreItem xmlns:ds="http://schemas.openxmlformats.org/officeDocument/2006/customXml" ds:itemID="{1123EFF9-22FD-4A67-8262-7CCBB7D261EA}">
   <ds:schemaRefs>
     <ds:schemaRef ds:uri="http://schemas.openxmlformats.org/officeDocument/2006/bibliography"/>
   </ds:schemaRefs>

</xml_diff>